<commit_message>
Added note about Minim library
</commit_message>
<xml_diff>
--- a/worksheets/hardware-worksheet.docx
+++ b/worksheets/hardware-worksheet.docx
@@ -1950,8 +1950,6 @@
           </wp:inline>
         </w:drawing>
       </w:r>
-      <w:bookmarkStart w:id="0" w:name="_GoBack"/>
-      <w:bookmarkEnd w:id="0"/>
     </w:p>
     <w:p>
       <w:pPr>
@@ -2988,6 +2986,35 @@
           <w:sz w:val="22"/>
         </w:rPr>
       </w:pPr>
+      <w:r>
+        <w:rPr>
+          <w:sz w:val="22"/>
+        </w:rPr>
+        <w:t xml:space="preserve">(note: depending on how your computer is set-up you may have to install the “minim” audio library – so if the game won’t run, ask for </w:t>
+      </w:r>
+      <w:proofErr w:type="gramStart"/>
+      <w:r>
+        <w:rPr>
+          <w:sz w:val="22"/>
+        </w:rPr>
+        <w:t>help !</w:t>
+      </w:r>
+      <w:proofErr w:type="gramEnd"/>
+      <w:r>
+        <w:rPr>
+          <w:sz w:val="22"/>
+        </w:rPr>
+        <w:t>)</w:t>
+      </w:r>
+    </w:p>
+    <w:p>
+      <w:pPr>
+        <w:rPr>
+          <w:sz w:val="22"/>
+        </w:rPr>
+      </w:pPr>
+      <w:bookmarkStart w:id="0" w:name="_GoBack"/>
+      <w:bookmarkEnd w:id="0"/>
     </w:p>
     <w:p>
       <w:pPr>

</xml_diff>